<commit_message>
Updated Citations to MLA
</commit_message>
<xml_diff>
--- a/++Templated Entries/++KMoores Templated/Abbott, Berenice(Miller) Templated KM.docx
+++ b/++Templated Entries/++KMoores Templated/Abbott, Berenice(Miller) Templated KM.docx
@@ -66,7 +66,6 @@
               <w:listItem w:displayText="Prof." w:value="Prof."/>
             </w:dropDownList>
           </w:sdtPr>
-          <w:sdtEndPr/>
           <w:sdtContent>
             <w:tc>
               <w:tcPr>
@@ -102,7 +101,6 @@
             </w:placeholder>
             <w:text/>
           </w:sdtPr>
-          <w:sdtEndPr/>
           <w:sdtContent>
             <w:tc>
               <w:tcPr>
@@ -126,7 +124,6 @@
             </w:placeholder>
             <w:text/>
           </w:sdtPr>
-          <w:sdtEndPr/>
           <w:sdtContent>
             <w:tc>
               <w:tcPr>
@@ -150,7 +147,6 @@
             </w:placeholder>
             <w:text/>
           </w:sdtPr>
-          <w:sdtEndPr/>
           <w:sdtContent>
             <w:tc>
               <w:tcPr>
@@ -195,7 +191,6 @@
             </w:placeholder>
             <w:showingPlcHdr/>
           </w:sdtPr>
-          <w:sdtEndPr/>
           <w:sdtContent>
             <w:tc>
               <w:tcPr>
@@ -245,7 +240,6 @@
             <w:showingPlcHdr/>
             <w:text/>
           </w:sdtPr>
-          <w:sdtEndPr/>
           <w:sdtContent>
             <w:tc>
               <w:tcPr>
@@ -322,7 +316,6 @@
             </w:placeholder>
             <w:text/>
           </w:sdtPr>
-          <w:sdtEndPr/>
           <w:sdtContent>
             <w:tc>
               <w:tcPr>
@@ -335,7 +328,7 @@
               <w:p>
                 <w:pPr>
                   <w:pStyle w:val="Heading1"/>
-                  <w:spacing w:line="240" w:lineRule="auto"/>
+                  <w:outlineLvl w:val="0"/>
                 </w:pPr>
                 <w:r>
                   <w:t>Abbott</w:t>
@@ -362,7 +355,6 @@
             </w:placeholder>
             <w:showingPlcHdr/>
           </w:sdtPr>
-          <w:sdtEndPr/>
           <w:sdtContent>
             <w:tc>
               <w:tcPr>
@@ -410,7 +402,6 @@
               <w:docPart w:val="A37A5562A8D4314991F6D7D57CE58649"/>
             </w:placeholder>
           </w:sdtPr>
-          <w:sdtEndPr/>
           <w:sdtContent>
             <w:tc>
               <w:tcPr>
@@ -440,7 +431,6 @@
               <w:docPart w:val="69684AA4EF8A094DB7A1108555ECA511"/>
             </w:placeholder>
           </w:sdtPr>
-          <w:sdtEndPr/>
           <w:sdtContent>
             <w:tc>
               <w:tcPr>
@@ -492,7 +482,7 @@
                         <w:noProof/>
                         <w:lang w:val="en-US"/>
                       </w:rPr>
-                      <w:t>(Weissman, 2011)</w:t>
+                      <w:t>(Weissman)</w:t>
                     </w:r>
                     <w:r>
                       <w:fldChar w:fldCharType="end"/>
@@ -562,11 +552,7 @@
               <w:alias w:val="Further reading"/>
               <w:tag w:val="furtherReading"/>
               <w:id w:val="-1516217107"/>
-              <w:placeholder>
-                <w:docPart w:val="828E1B2C4F373646973A6A3C18F304FE"/>
-              </w:placeholder>
             </w:sdtPr>
-            <w:sdtEndPr/>
             <w:sdtContent>
               <w:p>
                 <w:sdt>
@@ -599,7 +585,7 @@
                         <w:noProof/>
                         <w:lang w:val="en-US"/>
                       </w:rPr>
-                      <w:t>(Abbott &amp; McCausland, 1939)</w:t>
+                      <w:t>(Abbott and McCausland)</w:t>
                     </w:r>
                     <w:r>
                       <w:fldChar w:fldCharType="end"/>
@@ -632,7 +618,7 @@
                         <w:noProof/>
                         <w:lang w:val="en-US"/>
                       </w:rPr>
-                      <w:t>(Weissman, 2011)</w:t>
+                      <w:t>(Weissman)</w:t>
                     </w:r>
                     <w:r>
                       <w:fldChar w:fldCharType="end"/>
@@ -1774,7 +1760,13 @@
             <w:rPr>
               <w:rStyle w:val="PlaceholderText"/>
             </w:rPr>
-            <w:t>[Enter the institution with which you are affiliated]</w:t>
+            <w:t xml:space="preserve">[Enter the institution with </w:t>
+          </w:r>
+          <w:r>
+            <w:rPr>
+              <w:rStyle w:val="PlaceholderText"/>
+            </w:rPr>
+            <w:t>which you are affiliated]</w:t>
           </w:r>
         </w:p>
       </w:docPartBody>
@@ -2023,8 +2015,12 @@
     <w:useAnsiKerningPairs/>
     <w:cachedColBalance/>
   </w:compat>
+  <w:rsids>
+    <w:rsidRoot w:val="007C14E5"/>
+    <w:rsid w:val="007C14E5"/>
+  </w:rsids>
   <m:mathPr>
-    <m:mathFont m:val="Times New Roman"/>
+    <m:mathFont m:val="MS Gothic"/>
     <m:brkBin m:val="before"/>
     <m:brkBinSub m:val="--"/>
     <m:smallFrac m:val="off"/>
@@ -2197,6 +2193,7 @@
   <w:style w:type="paragraph" w:default="1" w:styleId="Normal">
     <w:name w:val="Normal"/>
     <w:qFormat/>
+    <w:rsid w:val="007C14E5"/>
   </w:style>
   <w:style w:type="character" w:default="1" w:styleId="DefaultParagraphFont">
     <w:name w:val="Default Paragraph Font"/>
@@ -2228,42 +2225,54 @@
     <w:basedOn w:val="DefaultParagraphFont"/>
     <w:uiPriority w:val="99"/>
     <w:semiHidden/>
+    <w:rsid w:val="007C14E5"/>
     <w:rPr>
       <w:color w:val="808080"/>
     </w:rPr>
   </w:style>
   <w:style w:type="paragraph" w:customStyle="1" w:styleId="9917B4020049A74AA035378417CE982B">
     <w:name w:val="9917B4020049A74AA035378417CE982B"/>
+    <w:rsid w:val="007C14E5"/>
   </w:style>
   <w:style w:type="paragraph" w:customStyle="1" w:styleId="3CACDB4E0C06ED428753735DAFEFF7AE">
     <w:name w:val="3CACDB4E0C06ED428753735DAFEFF7AE"/>
+    <w:rsid w:val="007C14E5"/>
   </w:style>
   <w:style w:type="paragraph" w:customStyle="1" w:styleId="A571C2872DACE04C90D595130E64838A">
     <w:name w:val="A571C2872DACE04C90D595130E64838A"/>
+    <w:rsid w:val="007C14E5"/>
   </w:style>
   <w:style w:type="paragraph" w:customStyle="1" w:styleId="5E5E994045999740A4FE62D158AA0421">
     <w:name w:val="5E5E994045999740A4FE62D158AA0421"/>
+    <w:rsid w:val="007C14E5"/>
   </w:style>
   <w:style w:type="paragraph" w:customStyle="1" w:styleId="A7E2EACB4F8889448639961E2819C10A">
     <w:name w:val="A7E2EACB4F8889448639961E2819C10A"/>
+    <w:rsid w:val="007C14E5"/>
   </w:style>
   <w:style w:type="paragraph" w:customStyle="1" w:styleId="7416CA62092D8941BF8CF0E8AB3DCA2B">
     <w:name w:val="7416CA62092D8941BF8CF0E8AB3DCA2B"/>
+    <w:rsid w:val="007C14E5"/>
   </w:style>
   <w:style w:type="paragraph" w:customStyle="1" w:styleId="19EB4B81581138458E1C10E90516BE39">
     <w:name w:val="19EB4B81581138458E1C10E90516BE39"/>
+    <w:rsid w:val="007C14E5"/>
   </w:style>
   <w:style w:type="paragraph" w:customStyle="1" w:styleId="3C26BB8F8D84A14DAF61582990A47685">
     <w:name w:val="3C26BB8F8D84A14DAF61582990A47685"/>
+    <w:rsid w:val="007C14E5"/>
   </w:style>
   <w:style w:type="paragraph" w:customStyle="1" w:styleId="A37A5562A8D4314991F6D7D57CE58649">
     <w:name w:val="A37A5562A8D4314991F6D7D57CE58649"/>
+    <w:rsid w:val="007C14E5"/>
   </w:style>
   <w:style w:type="paragraph" w:customStyle="1" w:styleId="69684AA4EF8A094DB7A1108555ECA511">
     <w:name w:val="69684AA4EF8A094DB7A1108555ECA511"/>
+    <w:rsid w:val="007C14E5"/>
   </w:style>
   <w:style w:type="paragraph" w:customStyle="1" w:styleId="828E1B2C4F373646973A6A3C18F304FE">
     <w:name w:val="828E1B2C4F373646973A6A3C18F304FE"/>
+    <w:rsid w:val="007C14E5"/>
   </w:style>
 </w:styles>
 </file>
@@ -2530,19 +2539,19 @@
   <a:extraClrSchemeLst/>
   <a:extLst>
     <a:ext uri="{05A4C25C-085E-4340-85A3-A5531E510DB2}">
-      <thm15:themeFamily xmlns:thm15="http://schemas.microsoft.com/office/thememl/2012/main" xmlns:a="http://schemas.openxmlformats.org/drawingml/2006/main" xmlns="" name="Office Theme" id="{62F939B6-93AF-4DB8-9C6B-D6C7DFDC589F}" vid="{4A3C46E8-61CC-4603-A589-7422A47A8E4A}"/>
+      <thm15:themeFamily xmlns="" xmlns:a="http://schemas.openxmlformats.org/drawingml/2006/main" xmlns:thm15="http://schemas.microsoft.com/office/thememl/2012/main" name="Office Theme" id="{62F939B6-93AF-4DB8-9C6B-D6C7DFDC589F}" vid="{4A3C46E8-61CC-4603-A589-7422A47A8E4A}"/>
     </a:ext>
   </a:extLst>
 </a:theme>
 </file>
 
 <file path=customXml/item1.xml><?xml version="1.0" encoding="utf-8"?>
-<b:Sources xmlns:b="http://schemas.openxmlformats.org/officeDocument/2006/bibliography" xmlns="http://schemas.openxmlformats.org/officeDocument/2006/bibliography" SelectedStyle="\APA.XSL" StyleName="APA">
+<b:Sources xmlns:b="http://schemas.openxmlformats.org/officeDocument/2006/bibliography" xmlns="http://schemas.openxmlformats.org/officeDocument/2006/bibliography" SelectedStyle="\MLA.XSL" StyleName="MLA">
   <b:Source>
     <b:Tag>Abb39</b:Tag>
     <b:SourceType>Book</b:SourceType>
     <b:Guid>{F5B7F423-305F-6D45-8B94-6677D633DDD1}</b:Guid>
-    <b:LCID>0</b:LCID>
+    <b:LCID>2115</b:LCID>
     <b:Author>
       <b:Author>
         <b:NameList>
@@ -2568,7 +2577,7 @@
     <b:Tag>Wei11</b:Tag>
     <b:SourceType>Book</b:SourceType>
     <b:Guid>{85B87CDD-74C6-0C49-9887-B582DFDB736D}</b:Guid>
-    <b:LCID>0</b:LCID>
+    <b:LCID>2115</b:LCID>
     <b:Author>
       <b:Author>
         <b:NameList>
@@ -2591,7 +2600,7 @@
 </file>
 
 <file path=customXml/itemProps1.xml><?xml version="1.0" encoding="utf-8"?>
-<ds:datastoreItem xmlns:ds="http://schemas.openxmlformats.org/officeDocument/2006/customXml" ds:itemID="{A7039E37-4988-1E48-A90C-4BB64C8711B4}">
+<ds:datastoreItem xmlns:ds="http://schemas.openxmlformats.org/officeDocument/2006/customXml" ds:itemID="{472F643D-62BC-3D48-AB45-5AFBD93DFAA1}">
   <ds:schemaRefs>
     <ds:schemaRef ds:uri="http://schemas.openxmlformats.org/officeDocument/2006/bibliography"/>
   </ds:schemaRefs>

</xml_diff>